<commit_message>
Enfasi dell'utente + Diario + Kanban
</commit_message>
<xml_diff>
--- a/4_Diari/2023-03-10_Diario_MongaCurialeRatti.docx
+++ b/4_Diari/2023-03-10_Diario_MongaCurialeRatti.docx
@@ -126,7 +126,7 @@
               <w:rPr>
                 <w:rFonts w:ascii="Arial" w:hAnsi="Arial" w:cs="Arial"/>
               </w:rPr>
-              <w:t>2</w:t>
+              <w:t>3</w:t>
             </w:r>
             <w:r>
               <w:rPr>
@@ -189,6 +189,102 @@
                 <w:rFonts w:ascii="Arial" w:hAnsi="Arial" w:cs="Arial"/>
               </w:rPr>
             </w:pPr>
+            <w:r>
+              <w:rPr>
+                <w:rFonts w:ascii="Arial" w:hAnsi="Arial" w:cs="Arial"/>
+              </w:rPr>
+              <w:t>Messo a posto l’algoritmo per le parole e la loro enfasi</w:t>
+            </w:r>
+          </w:p>
+          <w:p>
+            <w:pPr>
+              <w:rPr>
+                <w:rFonts w:ascii="Arial" w:hAnsi="Arial" w:cs="Arial"/>
+              </w:rPr>
+            </w:pPr>
+          </w:p>
+          <w:p>
+            <w:pPr>
+              <w:rPr>
+                <w:rStyle w:val="Collegamentoipertestuale"/>
+                <w:rFonts w:ascii="Arial" w:hAnsi="Arial" w:cs="Arial"/>
+              </w:rPr>
+            </w:pPr>
+            <w:hyperlink r:id="rId8" w:history="1">
+              <w:r>
+                <w:rPr>
+                  <w:rStyle w:val="Collegamentoipertestuale"/>
+                  <w:rFonts w:ascii="Arial" w:hAnsi="Arial" w:cs="Arial"/>
+                </w:rPr>
+                <w:t>https://stackoverflow.com/questions/3845362/how-can-i-check-if-a-key-exists-in-a-dictionary</w:t>
+              </w:r>
+            </w:hyperlink>
+          </w:p>
+          <w:p>
+            <w:pPr>
+              <w:rPr>
+                <w:rStyle w:val="Collegamentoipertestuale"/>
+                <w:rFonts w:ascii="Arial" w:hAnsi="Arial" w:cs="Arial"/>
+              </w:rPr>
+            </w:pPr>
+            <w:r>
+              <w:rPr>
+                <w:rStyle w:val="Collegamentoipertestuale"/>
+                <w:rFonts w:ascii="Arial" w:hAnsi="Arial" w:cs="Arial"/>
+              </w:rPr>
+              <w:t>https://thispointer.com/python-get-first-value-in-a-dictionary/</w:t>
+            </w:r>
+          </w:p>
+          <w:p>
+            <w:pPr>
+              <w:rPr>
+                <w:rFonts w:ascii="Arial" w:hAnsi="Arial" w:cs="Arial"/>
+              </w:rPr>
+            </w:pPr>
+            <w:hyperlink r:id="rId9" w:history="1">
+              <w:r>
+                <w:rPr>
+                  <w:rStyle w:val="Collegamentoipertestuale"/>
+                  <w:rFonts w:ascii="Arial" w:hAnsi="Arial" w:cs="Arial"/>
+                </w:rPr>
+                <w:t>https://www.askpython.com/python/array/reverse-an-array-in-python</w:t>
+              </w:r>
+            </w:hyperlink>
+          </w:p>
+          <w:p>
+            <w:pPr>
+              <w:rPr>
+                <w:rFonts w:ascii="Arial" w:hAnsi="Arial" w:cs="Arial"/>
+              </w:rPr>
+            </w:pPr>
+            <w:r>
+              <w:rPr>
+                <w:rFonts w:ascii="Arial" w:hAnsi="Arial" w:cs="Arial"/>
+              </w:rPr>
+              <w:t>Sviluppato algoritmo per aumentare l’enfasi delle parole inserite dall’utente</w:t>
+            </w:r>
+            <w:r>
+              <w:rPr>
+                <w:rFonts w:ascii="Arial" w:hAnsi="Arial" w:cs="Arial"/>
+              </w:rPr>
+              <w:t>, la prima parola inserita nel campo enfasi sarà la più importante, la seconda sarà la seconda più importante e così via</w:t>
+            </w:r>
+          </w:p>
+          <w:p>
+            <w:pPr>
+              <w:rPr>
+                <w:rFonts w:ascii="Arial" w:hAnsi="Arial" w:cs="Arial"/>
+              </w:rPr>
+            </w:pPr>
+          </w:p>
+          <w:p>
+            <w:pPr>
+              <w:rPr>
+                <w:rFonts w:ascii="Arial" w:hAnsi="Arial" w:cs="Arial"/>
+              </w:rPr>
+            </w:pPr>
+            <w:bookmarkStart w:id="3" w:name="_GoBack"/>
+            <w:bookmarkEnd w:id="3"/>
           </w:p>
         </w:tc>
       </w:tr>
@@ -250,6 +346,33 @@
                 <w:rFonts w:ascii="Arial" w:hAnsi="Arial" w:cs="Arial"/>
               </w:rPr>
             </w:pPr>
+            <w:r>
+              <w:rPr>
+                <w:rFonts w:ascii="Arial" w:hAnsi="Arial" w:cs="Arial"/>
+              </w:rPr>
+              <w:t xml:space="preserve">Nel dizionario delle parole inserite dall’utente viene salvato, ad ogni carattere inserito, il contenuto del </w:t>
+            </w:r>
+            <w:proofErr w:type="spellStart"/>
+            <w:r>
+              <w:rPr>
+                <w:rFonts w:ascii="Arial" w:hAnsi="Arial" w:cs="Arial"/>
+              </w:rPr>
+              <w:t>textinput</w:t>
+            </w:r>
+            <w:proofErr w:type="spellEnd"/>
+            <w:r>
+              <w:rPr>
+                <w:rFonts w:ascii="Arial" w:hAnsi="Arial" w:cs="Arial"/>
+              </w:rPr>
+              <w:t xml:space="preserve"> quindi si hanno molti caratteri e parole incomplete prima dell’effettiva parola, per risolvere questo problema abbiamo messo un pulsante che permette di inviare il contenuto del testo e di poterlo lavorare senza problemi.</w:t>
+            </w:r>
+          </w:p>
+          <w:p>
+            <w:pPr>
+              <w:rPr>
+                <w:rFonts w:ascii="Arial" w:hAnsi="Arial" w:cs="Arial"/>
+              </w:rPr>
+            </w:pPr>
           </w:p>
         </w:tc>
       </w:tr>
@@ -354,8 +477,6 @@
                 <w:rFonts w:ascii="Arial" w:hAnsi="Arial" w:cs="Arial"/>
               </w:rPr>
             </w:pPr>
-            <w:bookmarkStart w:id="3" w:name="_GoBack"/>
-            <w:bookmarkEnd w:id="3"/>
           </w:p>
         </w:tc>
       </w:tr>
@@ -368,8 +489,8 @@
       </w:pPr>
     </w:p>
     <w:sectPr>
-      <w:headerReference w:type="default" r:id="rId8"/>
-      <w:footerReference w:type="default" r:id="rId9"/>
+      <w:headerReference w:type="default" r:id="rId10"/>
+      <w:footerReference w:type="default" r:id="rId11"/>
       <w:pgSz w:w="11906" w:h="16838"/>
       <w:pgMar w:top="1135" w:right="1134" w:bottom="993" w:left="1134" w:header="708" w:footer="314" w:gutter="0"/>
       <w:cols w:space="708"/>
@@ -4042,7 +4163,7 @@
 </file>
 
 <file path=customXml/itemProps1.xml><?xml version="1.0" encoding="utf-8"?>
-<ds:datastoreItem xmlns:ds="http://schemas.openxmlformats.org/officeDocument/2006/customXml" ds:itemID="{DB114B26-0250-47A0-A1DB-B666A0208D7C}">
+<ds:datastoreItem xmlns:ds="http://schemas.openxmlformats.org/officeDocument/2006/customXml" ds:itemID="{9B258249-B311-47FD-A239-EFFE0EAB4CA1}">
   <ds:schemaRefs>
     <ds:schemaRef ds:uri="http://schemas.openxmlformats.org/officeDocument/2006/bibliography"/>
   </ds:schemaRefs>

</xml_diff>

<commit_message>
parole nell'immagine senza check dimensione delle parole
</commit_message>
<xml_diff>
--- a/4_Diari/2023-03-10_Diario_MongaCurialeRatti.docx
+++ b/4_Diari/2023-03-10_Diario_MongaCurialeRatti.docx
@@ -278,11 +278,6 @@
             </w:pPr>
           </w:p>
           <w:p>
-            <w:pPr>
-              <w:rPr>
-                <w:rFonts w:ascii="Arial" w:hAnsi="Arial" w:cs="Arial"/>
-              </w:rPr>
-            </w:pPr>
             <w:hyperlink r:id="rId10" w:history="1">
               <w:r>
                 <w:rPr>
@@ -299,8 +294,57 @@
                 <w:rFonts w:ascii="Arial" w:hAnsi="Arial" w:cs="Arial"/>
               </w:rPr>
             </w:pPr>
+            <w:r>
+              <w:rPr>
+                <w:rFonts w:ascii="Arial" w:hAnsi="Arial" w:cs="Arial"/>
+              </w:rPr>
+              <w:t>Implementato algoritmo per raccogliere le parole inserite dall’utente nel campo “parole escluse”</w:t>
+            </w:r>
+          </w:p>
+          <w:p>
+            <w:pPr>
+              <w:rPr>
+                <w:rFonts w:ascii="Arial" w:hAnsi="Arial" w:cs="Arial"/>
+              </w:rPr>
+            </w:pPr>
+          </w:p>
+          <w:p>
+            <w:pPr>
+              <w:rPr>
+                <w:rFonts w:ascii="Arial" w:hAnsi="Arial" w:cs="Arial"/>
+              </w:rPr>
+            </w:pPr>
+            <w:hyperlink r:id="rId11" w:history="1">
+              <w:r>
+                <w:rPr>
+                  <w:rStyle w:val="Collegamentoipertestuale"/>
+                  <w:rFonts w:ascii="Arial" w:hAnsi="Arial" w:cs="Arial"/>
+                </w:rPr>
+                <w:t>https://www.geeksforgeeks.org/adding-text-on-image-using-python-pil/</w:t>
+              </w:r>
+            </w:hyperlink>
+          </w:p>
+          <w:p>
+            <w:pPr>
+              <w:rPr>
+                <w:rFonts w:ascii="Arial" w:hAnsi="Arial" w:cs="Arial"/>
+              </w:rPr>
+            </w:pPr>
+            <w:r>
+              <w:rPr>
+                <w:rFonts w:ascii="Arial" w:hAnsi="Arial" w:cs="Arial"/>
+              </w:rPr>
+              <w:t>Iniziato a testare metodi per inserire del testo in un immagine.</w:t>
+            </w:r>
             <w:bookmarkStart w:id="3" w:name="_GoBack"/>
             <w:bookmarkEnd w:id="3"/>
+          </w:p>
+          <w:p>
+            <w:pPr>
+              <w:rPr>
+                <w:rFonts w:ascii="Arial" w:hAnsi="Arial" w:cs="Arial"/>
+              </w:rPr>
+            </w:pPr>
           </w:p>
         </w:tc>
       </w:tr>
@@ -505,8 +549,8 @@
       </w:pPr>
     </w:p>
     <w:sectPr>
-      <w:headerReference w:type="default" r:id="rId11"/>
-      <w:footerReference w:type="default" r:id="rId12"/>
+      <w:headerReference w:type="default" r:id="rId12"/>
+      <w:footerReference w:type="default" r:id="rId13"/>
       <w:pgSz w:w="11906" w:h="16838"/>
       <w:pgMar w:top="1135" w:right="1134" w:bottom="993" w:left="1134" w:header="708" w:footer="314" w:gutter="0"/>
       <w:cols w:space="708"/>
@@ -4179,7 +4223,7 @@
 </file>
 
 <file path=customXml/itemProps1.xml><?xml version="1.0" encoding="utf-8"?>
-<ds:datastoreItem xmlns:ds="http://schemas.openxmlformats.org/officeDocument/2006/customXml" ds:itemID="{D8BB6B2E-3AB0-46EE-815B-751F14033D2F}">
+<ds:datastoreItem xmlns:ds="http://schemas.openxmlformats.org/officeDocument/2006/customXml" ds:itemID="{C1765E75-384D-491D-85A6-0C7E92001972}">
   <ds:schemaRefs>
     <ds:schemaRef ds:uri="http://schemas.openxmlformats.org/officeDocument/2006/bibliography"/>
   </ds:schemaRefs>

</xml_diff>

<commit_message>
Diario + Prima idea per algoritmo per il testo nelle immagini
</commit_message>
<xml_diff>
--- a/4_Diari/2023-03-10_Diario_MongaCurialeRatti.docx
+++ b/4_Diari/2023-03-10_Diario_MongaCurialeRatti.docx
@@ -269,6 +269,12 @@
               </w:rPr>
               <w:t>, la prima parola inserita nel campo enfasi sarà la più importante, la seconda sarà la seconda più importante e così via</w:t>
             </w:r>
+            <w:r>
+              <w:rPr>
+                <w:rFonts w:ascii="Arial" w:hAnsi="Arial" w:cs="Arial"/>
+              </w:rPr>
+              <w:t>.</w:t>
+            </w:r>
           </w:p>
           <w:p>
             <w:pPr>
@@ -300,6 +306,12 @@
               </w:rPr>
               <w:t>Implementato algoritmo per raccogliere le parole inserite dall’utente nel campo “parole escluse”</w:t>
             </w:r>
+            <w:r>
+              <w:rPr>
+                <w:rFonts w:ascii="Arial" w:hAnsi="Arial" w:cs="Arial"/>
+              </w:rPr>
+              <w:t>.</w:t>
+            </w:r>
           </w:p>
           <w:p>
             <w:pPr>
@@ -334,10 +346,20 @@
               <w:rPr>
                 <w:rFonts w:ascii="Arial" w:hAnsi="Arial" w:cs="Arial"/>
               </w:rPr>
-              <w:t>Iniziato a testare metodi per inserire del testo in un immagine.</w:t>
+              <w:t>Iniziato a testare metodi per inserire del testo in un</w:t>
             </w:r>
-            <w:bookmarkStart w:id="3" w:name="_GoBack"/>
-            <w:bookmarkEnd w:id="3"/>
+            <w:r>
+              <w:rPr>
+                <w:rFonts w:ascii="Arial" w:hAnsi="Arial" w:cs="Arial"/>
+              </w:rPr>
+              <w:t>’</w:t>
+            </w:r>
+            <w:r>
+              <w:rPr>
+                <w:rFonts w:ascii="Arial" w:hAnsi="Arial" w:cs="Arial"/>
+              </w:rPr>
+              <w:t>immagine.</w:t>
+            </w:r>
           </w:p>
           <w:p>
             <w:pPr>
@@ -345,6 +367,102 @@
                 <w:rFonts w:ascii="Arial" w:hAnsi="Arial" w:cs="Arial"/>
               </w:rPr>
             </w:pPr>
+          </w:p>
+          <w:p>
+            <w:pPr>
+              <w:rPr>
+                <w:rFonts w:ascii="Arial" w:hAnsi="Arial" w:cs="Arial"/>
+              </w:rPr>
+            </w:pPr>
+            <w:hyperlink r:id="rId12" w:history="1">
+              <w:r>
+                <w:rPr>
+                  <w:rStyle w:val="Collegamentoipertestuale"/>
+                  <w:rFonts w:ascii="Arial" w:hAnsi="Arial" w:cs="Arial"/>
+                </w:rPr>
+                <w:t>https://onelinerhub.com/python-pillow/how-to-rotate-text</w:t>
+              </w:r>
+            </w:hyperlink>
+          </w:p>
+          <w:p>
+            <w:pPr>
+              <w:rPr>
+                <w:rFonts w:ascii="Arial" w:hAnsi="Arial" w:cs="Arial"/>
+              </w:rPr>
+            </w:pPr>
+            <w:r>
+              <w:rPr>
+                <w:rFonts w:ascii="Arial" w:hAnsi="Arial" w:cs="Arial"/>
+              </w:rPr>
+              <w:t>Primi test per inserire il testo sopra l’immagine.</w:t>
+            </w:r>
+          </w:p>
+          <w:p>
+            <w:pPr>
+              <w:rPr>
+                <w:rFonts w:ascii="Arial" w:hAnsi="Arial" w:cs="Arial"/>
+              </w:rPr>
+            </w:pPr>
+          </w:p>
+          <w:p>
+            <w:pPr>
+              <w:rPr>
+                <w:rFonts w:ascii="Arial" w:hAnsi="Arial" w:cs="Arial"/>
+              </w:rPr>
+            </w:pPr>
+            <w:r>
+              <w:rPr>
+                <w:rFonts w:ascii="Arial" w:hAnsi="Arial" w:cs="Arial"/>
+              </w:rPr>
+              <w:t xml:space="preserve">Sviluppata idea generale </w:t>
+            </w:r>
+            <w:r>
+              <w:rPr>
+                <w:rFonts w:ascii="Arial" w:hAnsi="Arial" w:cs="Arial"/>
+              </w:rPr>
+              <w:t>per posizionare il testo su un’immagine, creato un file .</w:t>
+            </w:r>
+            <w:proofErr w:type="spellStart"/>
+            <w:r>
+              <w:rPr>
+                <w:rFonts w:ascii="Arial" w:hAnsi="Arial" w:cs="Arial"/>
+              </w:rPr>
+              <w:t>txt</w:t>
+            </w:r>
+            <w:proofErr w:type="spellEnd"/>
+            <w:r>
+              <w:rPr>
+                <w:rFonts w:ascii="Arial" w:hAnsi="Arial" w:cs="Arial"/>
+              </w:rPr>
+              <w:t xml:space="preserve"> e .jpg che la descrivono.</w:t>
+            </w:r>
+          </w:p>
+          <w:p>
+            <w:pPr>
+              <w:rPr>
+                <w:rFonts w:ascii="Arial" w:hAnsi="Arial" w:cs="Arial"/>
+              </w:rPr>
+            </w:pPr>
+          </w:p>
+          <w:p>
+            <w:pPr>
+              <w:rPr>
+                <w:rFonts w:ascii="Arial" w:hAnsi="Arial" w:cs="Arial"/>
+              </w:rPr>
+            </w:pPr>
+          </w:p>
+          <w:p>
+            <w:pPr>
+              <w:rPr>
+                <w:rFonts w:ascii="Arial" w:hAnsi="Arial" w:cs="Arial"/>
+              </w:rPr>
+            </w:pPr>
+            <w:r>
+              <w:rPr>
+                <w:rFonts w:ascii="Arial" w:hAnsi="Arial" w:cs="Arial"/>
+              </w:rPr>
+              <w:t>Continuato l’algoritmo per scegliere le parti dell’immagine da mantenere</w:t>
+            </w:r>
           </w:p>
         </w:tc>
       </w:tr>
@@ -434,6 +552,79 @@
               </w:rPr>
             </w:pPr>
           </w:p>
+          <w:p>
+            <w:pPr>
+              <w:rPr>
+                <w:rFonts w:ascii="Arial" w:hAnsi="Arial" w:cs="Arial"/>
+              </w:rPr>
+            </w:pPr>
+            <w:r>
+              <w:rPr>
+                <w:rFonts w:ascii="Arial" w:hAnsi="Arial" w:cs="Arial"/>
+              </w:rPr>
+              <w:t xml:space="preserve">Scoperto che </w:t>
+            </w:r>
+            <w:proofErr w:type="spellStart"/>
+            <w:r>
+              <w:rPr>
+                <w:rFonts w:ascii="Arial" w:hAnsi="Arial" w:cs="Arial"/>
+              </w:rPr>
+              <w:t>python</w:t>
+            </w:r>
+            <w:proofErr w:type="spellEnd"/>
+            <w:r>
+              <w:rPr>
+                <w:rFonts w:ascii="Arial" w:hAnsi="Arial" w:cs="Arial"/>
+              </w:rPr>
+              <w:t xml:space="preserve"> non permette di salvare parole sull’immagine con una rotazione, aggirato problema creando un’immagine trasparente con il testo, ruotandola di x gradi e sovrapporla a quella originale</w:t>
+            </w:r>
+            <w:r>
+              <w:rPr>
+                <w:rFonts w:ascii="Arial" w:hAnsi="Arial" w:cs="Arial"/>
+              </w:rPr>
+              <w:t>.</w:t>
+            </w:r>
+          </w:p>
+          <w:p>
+            <w:pPr>
+              <w:rPr>
+                <w:rFonts w:ascii="Arial" w:hAnsi="Arial" w:cs="Arial"/>
+              </w:rPr>
+            </w:pPr>
+          </w:p>
+          <w:p>
+            <w:pPr>
+              <w:rPr>
+                <w:rFonts w:ascii="Arial" w:hAnsi="Arial" w:cs="Arial"/>
+              </w:rPr>
+            </w:pPr>
+            <w:r>
+              <w:rPr>
+                <w:rFonts w:ascii="Arial" w:hAnsi="Arial" w:cs="Arial"/>
+              </w:rPr>
+              <w:t>Il metodo ricorsivo non funziona per colorare tutta l’area che si seleziona perché è troppo pesante,</w:t>
+            </w:r>
+            <w:r>
+              <w:rPr>
+                <w:rFonts w:ascii="Arial" w:hAnsi="Arial" w:cs="Arial"/>
+              </w:rPr>
+              <w:t xml:space="preserve"> quindi scartata idea del metodo ricorsivo perché </w:t>
+            </w:r>
+            <w:proofErr w:type="spellStart"/>
+            <w:r>
+              <w:rPr>
+                <w:rFonts w:ascii="Arial" w:hAnsi="Arial" w:cs="Arial"/>
+              </w:rPr>
+              <w:t>python</w:t>
+            </w:r>
+            <w:proofErr w:type="spellEnd"/>
+            <w:r>
+              <w:rPr>
+                <w:rFonts w:ascii="Arial" w:hAnsi="Arial" w:cs="Arial"/>
+              </w:rPr>
+              <w:t xml:space="preserve"> ha un massimo di iterazioni possibili.</w:t>
+            </w:r>
+          </w:p>
         </w:tc>
       </w:tr>
     </w:tbl>
@@ -485,6 +676,12 @@
                 <w:rFonts w:ascii="Arial" w:hAnsi="Arial" w:cs="Arial"/>
               </w:rPr>
             </w:pPr>
+            <w:r>
+              <w:rPr>
+                <w:rFonts w:ascii="Arial" w:hAnsi="Arial" w:cs="Arial"/>
+              </w:rPr>
+              <w:t>Stiamo seguendo la pianificazione, siamo leggermente indietro con lo sviluppo della scelta della parte dell’immagine da mantenere però abbiamo già sviluppato i metodi per gestire le parole importanti e escluse inserite dall’utente.</w:t>
+            </w:r>
           </w:p>
         </w:tc>
       </w:tr>
@@ -495,6 +692,11 @@
           <w:rFonts w:ascii="Arial" w:hAnsi="Arial" w:cs="Arial"/>
         </w:rPr>
       </w:pPr>
+    </w:p>
+    <w:p>
+      <w:r>
+        <w:br w:type="page"/>
+      </w:r>
     </w:p>
     <w:tbl>
       <w:tblPr>
@@ -508,7 +710,7 @@
       <w:tr>
         <w:tc>
           <w:tcPr>
-            <w:tcW w:w="9854" w:type="dxa"/>
+            <w:tcW w:w="9628" w:type="dxa"/>
             <w:shd w:val="clear" w:color="auto" w:fill="D9D9D9" w:themeFill="background1" w:themeFillShade="D9"/>
           </w:tcPr>
           <w:p>
@@ -521,6 +723,7 @@
               <w:rPr>
                 <w:rFonts w:ascii="Arial" w:hAnsi="Arial" w:cs="Arial"/>
               </w:rPr>
+              <w:lastRenderedPageBreak/>
               <w:t>Programma di massima per la prossima giornata di lavoro</w:t>
             </w:r>
           </w:p>
@@ -529,7 +732,7 @@
       <w:tr>
         <w:tc>
           <w:tcPr>
-            <w:tcW w:w="9854" w:type="dxa"/>
+            <w:tcW w:w="9628" w:type="dxa"/>
           </w:tcPr>
           <w:p>
             <w:pPr>
@@ -537,6 +740,27 @@
                 <w:rFonts w:ascii="Arial" w:hAnsi="Arial" w:cs="Arial"/>
               </w:rPr>
             </w:pPr>
+            <w:r>
+              <w:rPr>
+                <w:rFonts w:ascii="Arial" w:hAnsi="Arial" w:cs="Arial"/>
+              </w:rPr>
+              <w:t>Iniziare con l’algoritmo per avere il testo non sovrapposto</w:t>
+            </w:r>
+          </w:p>
+          <w:p>
+            <w:pPr>
+              <w:rPr>
+                <w:rFonts w:ascii="Arial" w:hAnsi="Arial" w:cs="Arial"/>
+              </w:rPr>
+            </w:pPr>
+            <w:r>
+              <w:rPr>
+                <w:rFonts w:ascii="Arial" w:hAnsi="Arial" w:cs="Arial"/>
+              </w:rPr>
+              <w:t>Ricordare di mettere i link di edo</w:t>
+            </w:r>
+            <w:bookmarkStart w:id="3" w:name="_GoBack"/>
+            <w:bookmarkEnd w:id="3"/>
           </w:p>
         </w:tc>
       </w:tr>
@@ -549,8 +773,8 @@
       </w:pPr>
     </w:p>
     <w:sectPr>
-      <w:headerReference w:type="default" r:id="rId12"/>
-      <w:footerReference w:type="default" r:id="rId13"/>
+      <w:headerReference w:type="default" r:id="rId13"/>
+      <w:footerReference w:type="default" r:id="rId14"/>
       <w:pgSz w:w="11906" w:h="16838"/>
       <w:pgMar w:top="1135" w:right="1134" w:bottom="993" w:left="1134" w:header="708" w:footer="314" w:gutter="0"/>
       <w:cols w:space="708"/>
@@ -4223,7 +4447,7 @@
 </file>
 
 <file path=customXml/itemProps1.xml><?xml version="1.0" encoding="utf-8"?>
-<ds:datastoreItem xmlns:ds="http://schemas.openxmlformats.org/officeDocument/2006/customXml" ds:itemID="{C1765E75-384D-491D-85A6-0C7E92001972}">
+<ds:datastoreItem xmlns:ds="http://schemas.openxmlformats.org/officeDocument/2006/customXml" ds:itemID="{2B2D924A-37C4-424C-8415-72EEE8531543}">
   <ds:schemaRefs>
     <ds:schemaRef ds:uri="http://schemas.openxmlformats.org/officeDocument/2006/bibliography"/>
   </ds:schemaRefs>

</xml_diff>